<commit_message>
Did some work designing individual state modeules and touched up the project proposal file
</commit_message>
<xml_diff>
--- a/Word_Files/Blog.docx
+++ b/Word_Files/Blog.docx
@@ -256,7 +256,7 @@
         <w:pStyle w:val="Heading1"/>
       </w:pPr>
       <w:r>
-        <w:t>Week 1/2</w:t>
+        <w:t>Week 1</w:t>
       </w:r>
       <w:r>
         <w:t>-</w:t>
@@ -344,13 +344,8 @@
     </w:p>
     <w:p>
       <w:r>
-        <w:t xml:space="preserve">So far the library of choice to interface with X-Plane is </w:t>
-      </w:r>
-      <w:proofErr w:type="spellStart"/>
-      <w:r>
-        <w:t>XPPython</w:t>
-      </w:r>
-      <w:proofErr w:type="spellEnd"/>
+        <w:t>So far the library of choice to interface with X-Plane is XPPython</w:t>
+      </w:r>
       <w:r>
         <w:t xml:space="preserve"> [4]</w:t>
       </w:r>
@@ -358,28 +353,12 @@
         <w:t xml:space="preserve"> which enables access to airplane telemetry and other data from the game.</w:t>
       </w:r>
       <w:r>
-        <w:t xml:space="preserve"> The project will later look into controlling the game through python to start the simulation but for now the main focus is getting data from X-Plane through the </w:t>
-      </w:r>
-      <w:proofErr w:type="spellStart"/>
-      <w:r>
-        <w:t>XPPython</w:t>
-      </w:r>
-      <w:proofErr w:type="spellEnd"/>
-      <w:r>
-        <w:t xml:space="preserve"> API.</w:t>
-      </w:r>
-    </w:p>
-    <w:p>
-      <w:r>
-        <w:t xml:space="preserve">The python client is in charge of several jobs, the most important of which is to translate the </w:t>
-      </w:r>
-      <w:proofErr w:type="spellStart"/>
-      <w:r>
-        <w:t>xyzrpy</w:t>
-      </w:r>
-      <w:proofErr w:type="spellEnd"/>
-      <w:r>
-        <w:t xml:space="preserve"> (xyz translation, roll, pitch and yaw) into actuator distances for the platform (inverse kinematics). The actuators in the chair are fluidic muscles, therefore for a given weight, the client sends out a given pressure value via UDP to actuate each one by the desired distance</w:t>
+        <w:t xml:space="preserve"> The project will later look into controlling the game through python to start the simulation but for now the main focus is getting data from X-Plane through the XPPython API.</w:t>
+      </w:r>
+    </w:p>
+    <w:p>
+      <w:r>
+        <w:t>The python client is in charge of several jobs, the most important of which is to translate the xyzrpy (xyz translation, roll, pitch and yaw) into actuator distances for the platform (inverse kinematics). The actuators in the chair are fluidic muscles, therefore for a given weight, the client sends out a given pressure value via UDP to actuate each one by the desired distance</w:t>
       </w:r>
       <w:r>
         <w:t>.</w:t>
@@ -963,23 +942,7 @@
     <w:p>
       <w:r>
         <w:lastRenderedPageBreak/>
-        <w:t xml:space="preserve">It is important to note that the latency of the mechanical chair must be kept below 200 </w:t>
-      </w:r>
-      <w:proofErr w:type="spellStart"/>
-      <w:r>
-        <w:t>ms</w:t>
-      </w:r>
-      <w:proofErr w:type="spellEnd"/>
-      <w:r>
-        <w:t xml:space="preserve">, as motion lag becomes noticeable to humans beyond this threshold. Latency exceeding 200 </w:t>
-      </w:r>
-      <w:proofErr w:type="spellStart"/>
-      <w:r>
-        <w:t>ms</w:t>
-      </w:r>
-      <w:proofErr w:type="spellEnd"/>
-      <w:r>
-        <w:t xml:space="preserve"> can lead to motion sickness, which is highly undesirable for a platform intended to attract users and immerse them in the experience.</w:t>
+        <w:t>It is important to note that the latency of the mechanical chair must be kept below 200 ms, as motion lag becomes noticeable to humans beyond this threshold. Latency exceeding 200 ms can lead to motion sickness, which is highly undesirable for a platform intended to attract users and immerse them in the experience.</w:t>
       </w:r>
     </w:p>
     <w:p>
@@ -999,7 +962,7 @@
         <w:pStyle w:val="Heading1"/>
       </w:pPr>
       <w:r>
-        <w:t>Week 1/2</w:t>
+        <w:t>Week 1</w:t>
       </w:r>
       <w:r>
         <w:t>-</w:t>
@@ -1220,7 +1183,21 @@
           <w:b/>
           <w:bCs/>
         </w:rPr>
-        <w:t>Flowchart 2.0: State machine diagram of how Chair_Controller.py will operate</w:t>
+        <w:t>Flowchart 2.</w:t>
+      </w:r>
+      <w:r>
+        <w:rPr>
+          <w:b/>
+          <w:bCs/>
+        </w:rPr>
+        <w:t>1</w:t>
+      </w:r>
+      <w:r>
+        <w:rPr>
+          <w:b/>
+          <w:bCs/>
+        </w:rPr>
+        <w:t>: State machine diagram of how Chair_Controller.py will operate</w:t>
       </w:r>
     </w:p>
     <w:p>
@@ -1249,7 +1226,13 @@
     </w:p>
     <w:p>
       <w:r>
-        <w:t>During this state the node does nothing. It’ll simply wit until it gets airplane telemetry. In the meantime, parameters like weight and actuator intensity can be set by the operator through the GUI. The operator can also choose to manually control the chair for any debugging purposes.</w:t>
+        <w:t>During this state the node does nothing. It’ll simply w</w:t>
+      </w:r>
+      <w:r>
+        <w:t>a</w:t>
+      </w:r>
+      <w:r>
+        <w:t>it until it gets airplane telemetry. In the meantime, parameters like weight and actuator intensity can be set by the operator through the GUI. The operator can also choose to manually control the chair for any debugging purposes.</w:t>
       </w:r>
       <w:r>
         <w:t xml:space="preserve"> The chair is in the “parked” state during this state.</w:t>
@@ -1294,10 +1277,13 @@
         <w:t>once airplane telemetry is available and all safety sensors have the correct readings.</w:t>
       </w:r>
       <w:r>
-        <w:t xml:space="preserve"> </w:t>
-      </w:r>
-      <w:r>
-        <w:t>The chair is in the “parked” state during this state.</w:t>
+        <w:t xml:space="preserve"> The chair is in the “</w:t>
+      </w:r>
+      <w:r>
+        <w:t>un-</w:t>
+      </w:r>
+      <w:r>
+        <w:t>parked” state during this state.</w:t>
       </w:r>
     </w:p>
     <w:p/>
@@ -1522,20 +1508,461 @@
         <w:t>and it’s function is as important now as getting a skeletal system working.</w:t>
       </w:r>
     </w:p>
-    <w:p>
-      <w:pPr>
-        <w:rPr>
-          <w:b/>
-          <w:bCs/>
-        </w:rPr>
-      </w:pPr>
-    </w:p>
     <w:p/>
     <w:p>
       <w:pPr>
         <w:pStyle w:val="Heading1"/>
       </w:pPr>
       <w:r>
+        <w:t>Week 2-Further Work On High Level Design And Code Stubs</w:t>
+      </w:r>
+    </w:p>
+    <w:p>
+      <w:r>
+        <w:t xml:space="preserve">On week 2’s meetup I further worked with my supervisor on the project. The </w:t>
+      </w:r>
+      <w:r>
+        <w:t>key</w:t>
+      </w:r>
+      <w:r>
+        <w:t xml:space="preserve"> advances/takeaways from our Monday meetup were:</w:t>
+      </w:r>
+    </w:p>
+    <w:p>
+      <w:pPr>
+        <w:pStyle w:val="Heading2"/>
+      </w:pPr>
+      <w:r>
+        <w:t>Requirements touch-up:</w:t>
+      </w:r>
+    </w:p>
+    <w:p>
+      <w:r>
+        <w:t xml:space="preserve">Re-wording requirements/project goals to specifically state that the project is NOT mission critical. This means that although my project aims to fit the RaeS requirements, it’s success criteria is </w:t>
+      </w:r>
+      <w:r>
+        <w:t>NOT</w:t>
+      </w:r>
+      <w:r>
+        <w:t xml:space="preserve"> that it must be used commercially by the RaeS. </w:t>
+      </w:r>
+    </w:p>
+    <w:p>
+      <w:r>
+        <w:t xml:space="preserve">In summary, my project aims to fit the </w:t>
+      </w:r>
+      <w:r>
+        <w:t xml:space="preserve">project </w:t>
+      </w:r>
+      <w:r>
+        <w:t>requirements of the</w:t>
+      </w:r>
+      <w:r>
+        <w:t xml:space="preserve"> </w:t>
+      </w:r>
+      <w:r>
+        <w:t>RAeS but i</w:t>
+      </w:r>
+      <w:r>
+        <w:t>t does</w:t>
+      </w:r>
+      <w:r>
+        <w:t xml:space="preserve"> </w:t>
+      </w:r>
+      <w:r>
+        <w:t>not</w:t>
+      </w:r>
+      <w:r>
+        <w:t xml:space="preserve"> aim to be commercially used over time. </w:t>
+      </w:r>
+    </w:p>
+    <w:p>
+      <w:r>
+        <w:lastRenderedPageBreak/>
+        <w:t>The main reason for this stipulation is because testing and ensuring a project is suitable for repeated commercial use would take several weeks which I cannot afford due to the short development span.</w:t>
+      </w:r>
+    </w:p>
+    <w:p>
+      <w:pPr>
+        <w:pStyle w:val="Heading2"/>
+      </w:pPr>
+      <w:r>
+        <w:t>Further high-level code design:</w:t>
+      </w:r>
+    </w:p>
+    <w:p>
+      <w:r>
+        <w:t xml:space="preserve">This involves further elaborating on the state machine logic laid out in </w:t>
+      </w:r>
+      <w:r>
+        <w:rPr>
+          <w:b/>
+          <w:bCs/>
+        </w:rPr>
+        <w:t>FlowChart 2.</w:t>
+      </w:r>
+      <w:r>
+        <w:rPr>
+          <w:b/>
+          <w:bCs/>
+        </w:rPr>
+        <w:t>1</w:t>
+      </w:r>
+      <w:r>
+        <w:t>. The main focus is the RUNNNING_STATE logic and the rest will follow. Careful planning in this project in particular is critical due to having to collaborate with</w:t>
+      </w:r>
+      <w:r>
+        <w:t xml:space="preserve"> other groups such as Coventry University and Students working on different parts of the project. This complex and agile project nature in addition not many parts being decided yet makes the “code now and incrementally inch towards the goal” plan I’ve had so far for projects extremely unwise since this can lead tons of wasted time in debugging, remaking existing functionality and unexpected changes in plan.</w:t>
+      </w:r>
+    </w:p>
+    <w:p/>
+    <w:p>
+      <w:r>
+        <w:t>Flowcharting the code structure first and then stubbing the entire software without using X-Plane yet has several benefits including:</w:t>
+      </w:r>
+    </w:p>
+    <w:p>
+      <w:r>
+        <w:t>-Better adaptability to unexpected changes</w:t>
+      </w:r>
+    </w:p>
+    <w:p>
+      <w:r>
+        <w:t xml:space="preserve">-Easier </w:t>
+      </w:r>
+      <w:r>
+        <w:t>time</w:t>
+      </w:r>
+      <w:r>
+        <w:t xml:space="preserve"> debugging code and following a known structure</w:t>
+      </w:r>
+    </w:p>
+    <w:p>
+      <w:r>
+        <w:t xml:space="preserve">-Saving time by choosing where in the plan to re-use </w:t>
+      </w:r>
+      <w:r>
+        <w:t xml:space="preserve">pre-written </w:t>
+      </w:r>
+      <w:r>
+        <w:t>software components</w:t>
+      </w:r>
+    </w:p>
+    <w:p>
+      <w:r>
+        <w:t>-</w:t>
+      </w:r>
+      <w:r>
+        <w:t>Makes best use of time I currently have which is meant for planning (for around the first 3 weeks)</w:t>
+      </w:r>
+    </w:p>
+    <w:p/>
+    <w:p>
+      <w:r>
+        <w:rPr>
+          <w:b/>
+          <w:bCs/>
+        </w:rPr>
+        <w:t>FlowChart 2.1</w:t>
+      </w:r>
+      <w:r>
+        <w:t xml:space="preserve"> was reworked into </w:t>
+      </w:r>
+      <w:r>
+        <w:rPr>
+          <w:b/>
+          <w:bCs/>
+        </w:rPr>
+        <w:t>FlowChart 3.0</w:t>
+      </w:r>
+      <w:r>
+        <w:t xml:space="preserve"> which better defines the high-level operation of the software by defining where the chair is park and correcting minor logical mistakes.</w:t>
+      </w:r>
+    </w:p>
+    <w:p>
+      <w:r>
+        <w:rPr>
+          <w:noProof/>
+        </w:rPr>
+        <w:lastRenderedPageBreak/>
+        <w:drawing>
+          <wp:inline distT="0" distB="0" distL="0" distR="0" wp14:anchorId="193AB829" wp14:editId="74FB4A68">
+            <wp:extent cx="6645910" cy="5681980"/>
+            <wp:effectExtent l="0" t="0" r="0" b="0"/>
+            <wp:docPr id="252357051" name="Picture 1" descr="A diagram of a control system&#10;&#10;Description automatically generated"/>
+            <wp:cNvGraphicFramePr>
+              <a:graphicFrameLocks xmlns:a="http://schemas.openxmlformats.org/drawingml/2006/main" noChangeAspect="1"/>
+            </wp:cNvGraphicFramePr>
+            <a:graphic xmlns:a="http://schemas.openxmlformats.org/drawingml/2006/main">
+              <a:graphicData uri="http://schemas.openxmlformats.org/drawingml/2006/picture">
+                <pic:pic xmlns:pic="http://schemas.openxmlformats.org/drawingml/2006/picture">
+                  <pic:nvPicPr>
+                    <pic:cNvPr id="252357051" name="Picture 1" descr="A diagram of a control system&#10;&#10;Description automatically generated"/>
+                    <pic:cNvPicPr>
+                      <a:picLocks noChangeAspect="1" noChangeArrowheads="1"/>
+                    </pic:cNvPicPr>
+                  </pic:nvPicPr>
+                  <pic:blipFill>
+                    <a:blip r:embed="rId9">
+                      <a:extLst>
+                        <a:ext uri="{28A0092B-C50C-407E-A947-70E740481C1C}">
+                          <a14:useLocalDpi xmlns:a14="http://schemas.microsoft.com/office/drawing/2010/main" val="0"/>
+                        </a:ext>
+                      </a:extLst>
+                    </a:blip>
+                    <a:srcRect/>
+                    <a:stretch>
+                      <a:fillRect/>
+                    </a:stretch>
+                  </pic:blipFill>
+                  <pic:spPr bwMode="auto">
+                    <a:xfrm>
+                      <a:off x="0" y="0"/>
+                      <a:ext cx="6645910" cy="5681980"/>
+                    </a:xfrm>
+                    <a:prstGeom prst="rect">
+                      <a:avLst/>
+                    </a:prstGeom>
+                    <a:noFill/>
+                    <a:ln>
+                      <a:noFill/>
+                    </a:ln>
+                  </pic:spPr>
+                </pic:pic>
+              </a:graphicData>
+            </a:graphic>
+          </wp:inline>
+        </w:drawing>
+      </w:r>
+    </w:p>
+    <w:p>
+      <w:pPr>
+        <w:jc w:val="center"/>
+        <w:rPr>
+          <w:b/>
+          <w:bCs/>
+        </w:rPr>
+      </w:pPr>
+      <w:r>
+        <w:rPr>
+          <w:b/>
+          <w:bCs/>
+        </w:rPr>
+        <w:t>FlowChart 3.0: Revised version of Chair_Controller.py script</w:t>
+      </w:r>
+    </w:p>
+    <w:p/>
+    <w:p>
+      <w:r>
+        <w:rPr>
+          <w:b/>
+          <w:bCs/>
+        </w:rPr>
+        <w:t>FlowChart 3.1</w:t>
+      </w:r>
+      <w:r>
+        <w:t xml:space="preserve"> showcases the logic behind RUNNING_STATE. It’s core duty is to convert xyzrpy data from X-Plane and translate it to actuator pressure data so that the real life mechanical chair can achieve the pose within the simulator.</w:t>
+      </w:r>
+    </w:p>
+    <w:p>
+      <w:r>
+        <w:rPr>
+          <w:noProof/>
+        </w:rPr>
+        <w:lastRenderedPageBreak/>
+        <w:drawing>
+          <wp:inline distT="0" distB="0" distL="0" distR="0" wp14:anchorId="30815B11" wp14:editId="3860F379">
+            <wp:extent cx="6645910" cy="9053830"/>
+            <wp:effectExtent l="0" t="0" r="0" b="0"/>
+            <wp:docPr id="507007543" name="Picture 3" descr="A screenshot of a diagram&#10;&#10;Description automatically generated"/>
+            <wp:cNvGraphicFramePr>
+              <a:graphicFrameLocks xmlns:a="http://schemas.openxmlformats.org/drawingml/2006/main" noChangeAspect="1"/>
+            </wp:cNvGraphicFramePr>
+            <a:graphic xmlns:a="http://schemas.openxmlformats.org/drawingml/2006/main">
+              <a:graphicData uri="http://schemas.openxmlformats.org/drawingml/2006/picture">
+                <pic:pic xmlns:pic="http://schemas.openxmlformats.org/drawingml/2006/picture">
+                  <pic:nvPicPr>
+                    <pic:cNvPr id="507007543" name="Picture 3" descr="A screenshot of a diagram&#10;&#10;Description automatically generated"/>
+                    <pic:cNvPicPr>
+                      <a:picLocks noChangeAspect="1" noChangeArrowheads="1"/>
+                    </pic:cNvPicPr>
+                  </pic:nvPicPr>
+                  <pic:blipFill>
+                    <a:blip r:embed="rId10">
+                      <a:extLst>
+                        <a:ext uri="{28A0092B-C50C-407E-A947-70E740481C1C}">
+                          <a14:useLocalDpi xmlns:a14="http://schemas.microsoft.com/office/drawing/2010/main" val="0"/>
+                        </a:ext>
+                      </a:extLst>
+                    </a:blip>
+                    <a:srcRect/>
+                    <a:stretch>
+                      <a:fillRect/>
+                    </a:stretch>
+                  </pic:blipFill>
+                  <pic:spPr bwMode="auto">
+                    <a:xfrm>
+                      <a:off x="0" y="0"/>
+                      <a:ext cx="6645910" cy="9053830"/>
+                    </a:xfrm>
+                    <a:prstGeom prst="rect">
+                      <a:avLst/>
+                    </a:prstGeom>
+                    <a:noFill/>
+                    <a:ln>
+                      <a:noFill/>
+                    </a:ln>
+                  </pic:spPr>
+                </pic:pic>
+              </a:graphicData>
+            </a:graphic>
+          </wp:inline>
+        </w:drawing>
+      </w:r>
+    </w:p>
+    <w:p>
+      <w:pPr>
+        <w:jc w:val="center"/>
+        <w:rPr>
+          <w:bCs/>
+        </w:rPr>
+      </w:pPr>
+      <w:r>
+        <w:rPr>
+          <w:b/>
+        </w:rPr>
+        <w:t>FlowChart 3.1: FlowChart detailing logic behind RUNNING_STATE</w:t>
+      </w:r>
+    </w:p>
+    <w:p>
+      <w:pPr>
+        <w:rPr>
+          <w:bCs/>
+        </w:rPr>
+      </w:pPr>
+      <w:r>
+        <w:rPr>
+          <w:bCs/>
+        </w:rPr>
+        <w:lastRenderedPageBreak/>
+        <w:t>Aside from defining the logic behind all the states, a key goal will also be to identify how much functionality from the MDX rollercoaster repo [3] or other libraries can be repurposed into the smaller modules of each state. For example, there is a kinematics.py library within the repo [3] that could be reused to obtain the desired lengths and pressures of each actuator from an airplane pose.</w:t>
+      </w:r>
+    </w:p>
+    <w:p>
+      <w:pPr>
+        <w:rPr>
+          <w:bCs/>
+        </w:rPr>
+      </w:pPr>
+    </w:p>
+    <w:p>
+      <w:pPr>
+        <w:rPr>
+          <w:bCs/>
+        </w:rPr>
+      </w:pPr>
+      <w:r>
+        <w:rPr>
+          <w:b/>
+        </w:rPr>
+        <w:t>FlowChart 3.2</w:t>
+      </w:r>
+      <w:r>
+        <w:rPr>
+          <w:bCs/>
+        </w:rPr>
+        <w:t xml:space="preserve"> showcases the logic behind the idle state. This is simply a screen which waits until all the safety sensors are in the correct state and once it they do so, the user is notified that the sensors are in the correct state and is given the option to press the “un-park” button to enter the READY_STATE</w:t>
+      </w:r>
+      <w:r>
+        <w:rPr>
+          <w:bCs/>
+        </w:rPr>
+        <w:t>.</w:t>
+      </w:r>
+    </w:p>
+    <w:p>
+      <w:pPr>
+        <w:jc w:val="center"/>
+        <w:rPr>
+          <w:bCs/>
+        </w:rPr>
+      </w:pPr>
+      <w:r>
+        <w:rPr>
+          <w:noProof/>
+        </w:rPr>
+        <w:drawing>
+          <wp:inline distT="0" distB="0" distL="0" distR="0" wp14:anchorId="43D342DC" wp14:editId="6CA4A0B6">
+            <wp:extent cx="4671934" cy="5786731"/>
+            <wp:effectExtent l="0" t="0" r="0" b="0"/>
+            <wp:docPr id="77505145" name="Picture 5" descr="A screenshot of a diagram&#10;&#10;Description automatically generated"/>
+            <wp:cNvGraphicFramePr>
+              <a:graphicFrameLocks xmlns:a="http://schemas.openxmlformats.org/drawingml/2006/main" noChangeAspect="1"/>
+            </wp:cNvGraphicFramePr>
+            <a:graphic xmlns:a="http://schemas.openxmlformats.org/drawingml/2006/main">
+              <a:graphicData uri="http://schemas.openxmlformats.org/drawingml/2006/picture">
+                <pic:pic xmlns:pic="http://schemas.openxmlformats.org/drawingml/2006/picture">
+                  <pic:nvPicPr>
+                    <pic:cNvPr id="77505145" name="Picture 5" descr="A screenshot of a diagram&#10;&#10;Description automatically generated"/>
+                    <pic:cNvPicPr>
+                      <a:picLocks noChangeAspect="1" noChangeArrowheads="1"/>
+                    </pic:cNvPicPr>
+                  </pic:nvPicPr>
+                  <pic:blipFill rotWithShape="1">
+                    <a:blip r:embed="rId11">
+                      <a:extLst>
+                        <a:ext uri="{28A0092B-C50C-407E-A947-70E740481C1C}">
+                          <a14:useLocalDpi xmlns:a14="http://schemas.microsoft.com/office/drawing/2010/main" val="0"/>
+                        </a:ext>
+                      </a:extLst>
+                    </a:blip>
+                    <a:srcRect r="17447" b="18108"/>
+                    <a:stretch/>
+                  </pic:blipFill>
+                  <pic:spPr bwMode="auto">
+                    <a:xfrm>
+                      <a:off x="0" y="0"/>
+                      <a:ext cx="4677412" cy="5793516"/>
+                    </a:xfrm>
+                    <a:prstGeom prst="rect">
+                      <a:avLst/>
+                    </a:prstGeom>
+                    <a:noFill/>
+                    <a:ln>
+                      <a:noFill/>
+                    </a:ln>
+                    <a:extLst>
+                      <a:ext uri="{53640926-AAD7-44D8-BBD7-CCE9431645EC}">
+                        <a14:shadowObscured xmlns:a14="http://schemas.microsoft.com/office/drawing/2010/main"/>
+                      </a:ext>
+                    </a:extLst>
+                  </pic:spPr>
+                </pic:pic>
+              </a:graphicData>
+            </a:graphic>
+          </wp:inline>
+        </w:drawing>
+      </w:r>
+    </w:p>
+    <w:p>
+      <w:pPr>
+        <w:jc w:val="center"/>
+        <w:rPr>
+          <w:b/>
+        </w:rPr>
+      </w:pPr>
+      <w:r>
+        <w:rPr>
+          <w:b/>
+        </w:rPr>
+        <w:t>FlowChart 3.2: FlowChart outlining IDLE_STATE logic</w:t>
+      </w:r>
+    </w:p>
+    <w:p>
+      <w:pPr>
+        <w:pStyle w:val="Heading1"/>
+      </w:pPr>
+      <w:r>
         <w:t>References</w:t>
       </w:r>
     </w:p>
@@ -1543,7 +1970,7 @@
       <w:r>
         <w:t xml:space="preserve">[1]Falcon 2 programme homepage: </w:t>
       </w:r>
-      <w:hyperlink r:id="rId9" w:history="1">
+      <w:hyperlink r:id="rId12" w:history="1">
         <w:r>
           <w:rPr>
             <w:rStyle w:val="Hyperlink"/>
@@ -1559,7 +1986,7 @@
       <w:r>
         <w:t xml:space="preserve">[2] Motion Platform GitHub Page: </w:t>
       </w:r>
-      <w:hyperlink r:id="rId10" w:history="1">
+      <w:hyperlink r:id="rId13" w:history="1">
         <w:r>
           <w:rPr>
             <w:rStyle w:val="Hyperlink"/>
@@ -1575,7 +2002,7 @@
       <w:r>
         <w:t xml:space="preserve">[3] MDX rollercoaster news page: </w:t>
       </w:r>
-      <w:hyperlink r:id="rId11" w:history="1">
+      <w:hyperlink r:id="rId14" w:history="1">
         <w:r>
           <w:rPr>
             <w:rStyle w:val="Hyperlink"/>
@@ -1589,17 +2016,9 @@
     </w:p>
     <w:p>
       <w:r>
-        <w:t xml:space="preserve">[4] </w:t>
-      </w:r>
-      <w:proofErr w:type="spellStart"/>
-      <w:r>
-        <w:t>XPPython</w:t>
-      </w:r>
-      <w:proofErr w:type="spellEnd"/>
-      <w:r>
-        <w:t xml:space="preserve"> Homepage: </w:t>
-      </w:r>
-      <w:hyperlink r:id="rId12" w:history="1">
+        <w:t xml:space="preserve">[4] XPPython Homepage: </w:t>
+      </w:r>
+      <w:hyperlink r:id="rId15" w:history="1">
         <w:r>
           <w:rPr>
             <w:rStyle w:val="Hyperlink"/>
@@ -2224,7 +2643,6 @@
   <w:style w:type="character" w:default="1" w:styleId="DefaultParagraphFont">
     <w:name w:val="Default Paragraph Font"/>
     <w:uiPriority w:val="1"/>
-    <w:semiHidden/>
     <w:unhideWhenUsed/>
   </w:style>
   <w:style w:type="table" w:default="1" w:styleId="TableNormal">

</xml_diff>